<commit_message>
Update LABORATORIO 4 DOCUMENTACION.docx
</commit_message>
<xml_diff>
--- a/LABORATORIO 4 DOCUMENTACION.docx
+++ b/LABORATORIO 4 DOCUMENTACION.docx
@@ -141,15 +141,7 @@
         <w:jc w:val="both"/>
       </w:pPr>
       <w:r>
-        <w:t xml:space="preserve">Creamos nuestra aplicación y lo hacemos localmente. En este caso se </w:t>
-      </w:r>
-      <w:proofErr w:type="spellStart"/>
-      <w:r>
-        <w:t>utilizo</w:t>
-      </w:r>
-      <w:proofErr w:type="spellEnd"/>
-      <w:r>
-        <w:t xml:space="preserve"> el puerto 8000 para cargar la </w:t>
+        <w:t xml:space="preserve">Creamos nuestra aplicación y lo hacemos localmente. En este caso se utilizo el puerto 8000 para cargar la </w:t>
       </w:r>
       <w:r>
         <w:t>aplicación</w:t>
@@ -310,15 +302,7 @@
         <w:jc w:val="both"/>
       </w:pPr>
       <w:r>
-        <w:t xml:space="preserve">Le habilitamos los puertos necesarios para poder conectarse a la aplicación, en este caso se habilito para todo tipo de </w:t>
-      </w:r>
-      <w:proofErr w:type="spellStart"/>
-      <w:r>
-        <w:t>trafico</w:t>
-      </w:r>
-      <w:proofErr w:type="spellEnd"/>
-      <w:r>
-        <w:t>.</w:t>
+        <w:t>Le habilitamos los puertos necesarios para poder conectarse a la aplicación, en este caso se habilito para todo tipo de trafico.</w:t>
       </w:r>
     </w:p>
     <w:p>
@@ -371,13 +355,8 @@
         <w:jc w:val="both"/>
       </w:pPr>
       <w:r>
-        <w:t xml:space="preserve">Nos conectamos a la instancia por medio de </w:t>
-      </w:r>
-      <w:proofErr w:type="spellStart"/>
-      <w:r>
-        <w:t>putty</w:t>
-      </w:r>
-      <w:proofErr w:type="spellEnd"/>
+        <w:t>Nos conectamos a la instancia por medio de putty</w:t>
+      </w:r>
     </w:p>
     <w:p>
       <w:pPr>
@@ -547,21 +526,8 @@
         <w:jc w:val="both"/>
       </w:pPr>
       <w:r>
-        <w:t xml:space="preserve">Ejecutamos el comando </w:t>
-      </w:r>
-      <w:proofErr w:type="spellStart"/>
-      <w:r>
-        <w:t>node</w:t>
-      </w:r>
-      <w:proofErr w:type="spellEnd"/>
-      <w:r>
-        <w:t xml:space="preserve"> </w:t>
-      </w:r>
-      <w:proofErr w:type="spellStart"/>
-      <w:r>
-        <w:t>index</w:t>
-      </w:r>
-      <w:proofErr w:type="spellEnd"/>
+        <w:t>Ejecutamos el comando node index</w:t>
+      </w:r>
     </w:p>
     <w:p>
       <w:pPr>
@@ -619,15 +585,7 @@
       </w:pPr>
       <w:r>
         <w:lastRenderedPageBreak/>
-        <w:t xml:space="preserve">Al escribir el DNS </w:t>
-      </w:r>
-      <w:proofErr w:type="spellStart"/>
-      <w:r>
-        <w:t>public</w:t>
-      </w:r>
-      <w:proofErr w:type="spellEnd"/>
-      <w:r>
-        <w:t xml:space="preserve"> que la instancia nos genera mas el puerto nos carga la aplicación.</w:t>
+        <w:t>Al escribir el DNS public que la instancia nos genera mas el puerto nos carga la aplicación.</w:t>
       </w:r>
     </w:p>
     <w:p>
@@ -680,15 +638,7 @@
         <w:jc w:val="both"/>
       </w:pPr>
       <w:r>
-        <w:t xml:space="preserve">Luego empezamos con </w:t>
-      </w:r>
-      <w:proofErr w:type="spellStart"/>
-      <w:r>
-        <w:t>autoscaling</w:t>
-      </w:r>
-      <w:proofErr w:type="spellEnd"/>
-      <w:r>
-        <w:t>, creamos un grupo de configuración asociando la imagen</w:t>
+        <w:t>Luego empezamos con autoscaling, creamos un grupo de configuración asociando la imagen</w:t>
       </w:r>
     </w:p>
     <w:p>
@@ -787,13 +737,8 @@
         <w:jc w:val="both"/>
       </w:pPr>
       <w:r>
-        <w:t xml:space="preserve">Ya teniendo el grupo procedemos a crear el </w:t>
-      </w:r>
-      <w:proofErr w:type="spellStart"/>
-      <w:r>
-        <w:t>autoscaling</w:t>
-      </w:r>
-      <w:proofErr w:type="spellEnd"/>
+        <w:t>Ya teniendo el grupo procedemos a crear el autoscaling</w:t>
+      </w:r>
     </w:p>
     <w:p>
       <w:pPr>
@@ -899,13 +844,8 @@
         <w:jc w:val="both"/>
       </w:pPr>
       <w:r>
-        <w:t xml:space="preserve">Dejamos las demás configuraciones por defecto y creamos el </w:t>
-      </w:r>
-      <w:proofErr w:type="spellStart"/>
-      <w:r>
-        <w:t>autoscaling</w:t>
-      </w:r>
-      <w:proofErr w:type="spellEnd"/>
+        <w:t>Dejamos las demás configuraciones por defecto y creamos el autoscaling</w:t>
+      </w:r>
     </w:p>
     <w:p>
       <w:pPr>
@@ -957,13 +897,8 @@
         <w:jc w:val="both"/>
       </w:pPr>
       <w:r>
-        <w:t xml:space="preserve">Finalmente creamos el load </w:t>
-      </w:r>
-      <w:proofErr w:type="spellStart"/>
-      <w:r>
-        <w:t>balancer</w:t>
-      </w:r>
-      <w:proofErr w:type="spellEnd"/>
+        <w:t>Finalmente creamos el load balancer</w:t>
+      </w:r>
     </w:p>
     <w:p>
       <w:pPr>
@@ -1121,12 +1056,7 @@
         <w:t>más</w:t>
       </w:r>
       <w:r>
-        <w:t xml:space="preserve"> </w:t>
-      </w:r>
-      <w:bookmarkStart w:id="0" w:name="_GoBack"/>
-      <w:bookmarkEnd w:id="0"/>
-      <w:r>
-        <w:t>instancias.</w:t>
+        <w:t xml:space="preserve"> instancias.</w:t>
       </w:r>
     </w:p>
     <w:p>
@@ -1246,15 +1176,7 @@
         <w:jc w:val="both"/>
       </w:pPr>
       <w:r>
-        <w:t xml:space="preserve">Cargamos por medio de </w:t>
-      </w:r>
-      <w:proofErr w:type="spellStart"/>
-      <w:r>
-        <w:t>ip</w:t>
-      </w:r>
-      <w:proofErr w:type="spellEnd"/>
-      <w:r>
-        <w:t xml:space="preserve"> la aplicación en Chrome para ver si estas funcionan.</w:t>
+        <w:t>Cargamos por medio de ip la aplicación en Chrome para ver si estas funcionan.</w:t>
       </w:r>
     </w:p>
     <w:p>
@@ -1532,6 +1454,62 @@
           </wp:inline>
         </w:drawing>
       </w:r>
+    </w:p>
+    <w:p>
+      <w:pPr>
+        <w:jc w:val="both"/>
+      </w:pPr>
+      <w:r>
+        <w:lastRenderedPageBreak/>
+        <w:t>Cuando pausamos el proceso de estrés, y nos vamos cloudWatch para monitorear podemos ver que todo esta correcto.</w:t>
+      </w:r>
+    </w:p>
+    <w:p>
+      <w:pPr>
+        <w:jc w:val="both"/>
+      </w:pPr>
+      <w:r>
+        <w:rPr>
+          <w:noProof/>
+        </w:rPr>
+        <w:drawing>
+          <wp:inline distT="0" distB="0" distL="0" distR="0" wp14:anchorId="41CFE208" wp14:editId="0B35E78C">
+            <wp:extent cx="5612130" cy="3010535"/>
+            <wp:effectExtent l="0" t="0" r="7620" b="0"/>
+            <wp:docPr id="20" name="Imagen 20"/>
+            <wp:cNvGraphicFramePr>
+              <a:graphicFrameLocks xmlns:a="http://schemas.openxmlformats.org/drawingml/2006/main" noChangeAspect="1"/>
+            </wp:cNvGraphicFramePr>
+            <a:graphic xmlns:a="http://schemas.openxmlformats.org/drawingml/2006/main">
+              <a:graphicData uri="http://schemas.openxmlformats.org/drawingml/2006/picture">
+                <pic:pic xmlns:pic="http://schemas.openxmlformats.org/drawingml/2006/picture">
+                  <pic:nvPicPr>
+                    <pic:cNvPr id="1" name=""/>
+                    <pic:cNvPicPr/>
+                  </pic:nvPicPr>
+                  <pic:blipFill>
+                    <a:blip r:embed="rId29"/>
+                    <a:stretch>
+                      <a:fillRect/>
+                    </a:stretch>
+                  </pic:blipFill>
+                  <pic:spPr>
+                    <a:xfrm>
+                      <a:off x="0" y="0"/>
+                      <a:ext cx="5612130" cy="3010535"/>
+                    </a:xfrm>
+                    <a:prstGeom prst="rect">
+                      <a:avLst/>
+                    </a:prstGeom>
+                  </pic:spPr>
+                </pic:pic>
+              </a:graphicData>
+            </a:graphic>
+          </wp:inline>
+        </w:drawing>
+      </w:r>
+      <w:bookmarkStart w:id="0" w:name="_GoBack"/>
+      <w:bookmarkEnd w:id="0"/>
     </w:p>
     <w:sectPr>
       <w:pgSz w:w="12240" w:h="15840"/>
@@ -1666,6 +1644,7 @@
     <w:lsdException w:name="HTML Sample" w:semiHidden="1" w:unhideWhenUsed="1"/>
     <w:lsdException w:name="HTML Typewriter" w:semiHidden="1" w:unhideWhenUsed="1"/>
     <w:lsdException w:name="HTML Variable" w:semiHidden="1" w:unhideWhenUsed="1"/>
+    <w:lsdException w:name="Normal Table" w:semiHidden="1" w:unhideWhenUsed="1"/>
     <w:lsdException w:name="annotation subject" w:semiHidden="1" w:unhideWhenUsed="1"/>
     <w:lsdException w:name="No List" w:semiHidden="1" w:unhideWhenUsed="1"/>
     <w:lsdException w:name="Outline List 1" w:semiHidden="1" w:unhideWhenUsed="1"/>
@@ -1712,8 +1691,10 @@
     <w:lsdException w:name="Table Subtle 2" w:semiHidden="1" w:unhideWhenUsed="1"/>
     <w:lsdException w:name="Table Web 1" w:semiHidden="1" w:unhideWhenUsed="1"/>
     <w:lsdException w:name="Table Web 2" w:semiHidden="1" w:unhideWhenUsed="1"/>
+    <w:lsdException w:name="Table Web 3" w:semiHidden="1" w:unhideWhenUsed="1"/>
     <w:lsdException w:name="Balloon Text" w:semiHidden="1" w:unhideWhenUsed="1"/>
     <w:lsdException w:name="Table Grid" w:uiPriority="39"/>
+    <w:lsdException w:name="Table Theme" w:semiHidden="1" w:unhideWhenUsed="1"/>
     <w:lsdException w:name="Placeholder Text" w:semiHidden="1"/>
     <w:lsdException w:name="No Spacing" w:uiPriority="1" w:qFormat="1"/>
     <w:lsdException w:name="Light Shading" w:uiPriority="60"/>

</xml_diff>